<commit_message>
Atualizando docx e Read.md
</commit_message>
<xml_diff>
--- a/Tech_Challenge_-_7SOAT_-_FASE_1_-_GRUPO_5.docx
+++ b/Tech_Challenge_-_7SOAT_-_FASE_1_-_GRUPO_5.docx
@@ -4,38 +4,36 @@
   <w:body>
     <w:p>
       <w:pPr>
-        <w:jc w:val="center"/>
-        <w:rPr>
-          <w:b/>
-          <w:sz w:val="36"/>
-          <w:szCs w:val="36"/>
-        </w:rPr>
-      </w:pPr>
-      <w:r>
-        <w:rPr>
-          <w:b/>
-          <w:sz w:val="36"/>
-          <w:szCs w:val="36"/>
-        </w:rPr>
-        <w:t xml:space="preserve">Tech </w:t>
+        <w:pStyle w:val="Heading1"/>
+        <w:rPr>
+          <w:lang w:val="en-US"/>
+        </w:rPr>
+      </w:pPr>
+      <w:r>
+        <w:rPr>
+          <w:lang w:val="en-US"/>
+        </w:rPr>
+        <w:t>Tech Challenge</w:t>
+      </w:r>
+      <w:r>
+        <w:rPr>
+          <w:lang w:val="en-US"/>
+        </w:rPr>
+        <w:t xml:space="preserve"> – </w:t>
       </w:r>
       <w:proofErr w:type="spellStart"/>
       <w:r>
         <w:rPr>
-          <w:b/>
-          <w:sz w:val="36"/>
-          <w:szCs w:val="36"/>
-        </w:rPr>
-        <w:t>Challenge</w:t>
+          <w:lang w:val="en-US"/>
+        </w:rPr>
+        <w:t>Fase</w:t>
       </w:r>
       <w:proofErr w:type="spellEnd"/>
       <w:r>
         <w:rPr>
-          <w:b/>
-          <w:sz w:val="36"/>
-          <w:szCs w:val="36"/>
-        </w:rPr>
-        <w:t xml:space="preserve"> – Fase 1</w:t>
+          <w:lang w:val="en-US"/>
+        </w:rPr>
+        <w:t xml:space="preserve"> 1</w:t>
       </w:r>
     </w:p>
     <w:p>
@@ -43,38 +41,32 @@
         <w:rPr>
           <w:sz w:val="24"/>
           <w:szCs w:val="24"/>
-        </w:rPr>
-      </w:pPr>
-    </w:p>
-    <w:p>
-      <w:pPr>
-        <w:rPr>
-          <w:rFonts w:ascii="Arial" w:eastAsia="Arial" w:hAnsi="Arial" w:cs="Arial"/>
-          <w:sz w:val="24"/>
-          <w:szCs w:val="24"/>
-        </w:rPr>
-      </w:pPr>
-      <w:r>
-        <w:rPr>
-          <w:rFonts w:ascii="Arial" w:eastAsia="Arial" w:hAnsi="Arial" w:cs="Arial"/>
-          <w:sz w:val="24"/>
-          <w:szCs w:val="24"/>
+          <w:lang w:val="en-US"/>
+        </w:rPr>
+      </w:pPr>
+    </w:p>
+    <w:p>
+      <w:pPr>
+        <w:pStyle w:val="Heading2"/>
+        <w:rPr>
+          <w:lang w:val="en-US"/>
+        </w:rPr>
+      </w:pPr>
+      <w:r>
+        <w:rPr>
+          <w:lang w:val="en-US"/>
         </w:rPr>
         <w:t xml:space="preserve">Grupo </w:t>
       </w:r>
       <w:r>
         <w:rPr>
-          <w:rFonts w:ascii="Arial" w:eastAsia="Arial" w:hAnsi="Arial" w:cs="Arial"/>
-          <w:sz w:val="24"/>
-          <w:szCs w:val="24"/>
+          <w:lang w:val="en-US"/>
         </w:rPr>
         <w:t>5</w:t>
       </w:r>
       <w:r>
         <w:rPr>
-          <w:rFonts w:ascii="Arial" w:eastAsia="Arial" w:hAnsi="Arial" w:cs="Arial"/>
-          <w:sz w:val="24"/>
-          <w:szCs w:val="24"/>
+          <w:lang w:val="en-US"/>
         </w:rPr>
         <w:t>:</w:t>
       </w:r>
@@ -83,447 +75,394 @@
       <w:pPr>
         <w:rPr>
           <w:rFonts w:ascii="Arial" w:eastAsia="Arial" w:hAnsi="Arial" w:cs="Arial"/>
-        </w:rPr>
-      </w:pPr>
-      <w:r>
-        <w:rPr>
-          <w:rFonts w:ascii="Arial" w:eastAsia="Arial" w:hAnsi="Arial" w:cs="Arial"/>
+          <w:lang w:val="en-US"/>
+        </w:rPr>
+      </w:pPr>
+      <w:r>
+        <w:rPr>
+          <w:rFonts w:ascii="Arial" w:eastAsia="Arial" w:hAnsi="Arial" w:cs="Arial"/>
+          <w:lang w:val="en-US"/>
         </w:rPr>
         <w:t>RM355154</w:t>
       </w:r>
       <w:r>
         <w:rPr>
           <w:rFonts w:ascii="Arial" w:eastAsia="Arial" w:hAnsi="Arial" w:cs="Arial"/>
+          <w:lang w:val="en-US"/>
         </w:rPr>
         <w:t xml:space="preserve">: </w:t>
       </w:r>
       <w:r>
         <w:rPr>
           <w:rFonts w:ascii="Arial" w:eastAsia="Arial" w:hAnsi="Arial" w:cs="Arial"/>
-        </w:rPr>
-        <w:t xml:space="preserve">Bruno </w:t>
-      </w:r>
+          <w:lang w:val="en-US"/>
+        </w:rPr>
+        <w:t>Bruno Bucci Xavier</w:t>
+      </w:r>
+    </w:p>
+    <w:p>
+      <w:pPr>
+        <w:rPr>
+          <w:rFonts w:ascii="Arial" w:eastAsia="Arial" w:hAnsi="Arial" w:cs="Arial"/>
+        </w:rPr>
+      </w:pPr>
+      <w:r>
+        <w:rPr>
+          <w:rFonts w:ascii="Arial" w:eastAsia="Arial" w:hAnsi="Arial" w:cs="Arial"/>
+        </w:rPr>
+        <w:t>RM355155</w:t>
+      </w:r>
+      <w:r>
+        <w:rPr>
+          <w:rFonts w:ascii="Arial" w:eastAsia="Arial" w:hAnsi="Arial" w:cs="Arial"/>
+        </w:rPr>
+        <w:t>:</w:t>
+      </w:r>
+      <w:r>
+        <w:rPr>
+          <w:rFonts w:ascii="Arial" w:eastAsia="Arial" w:hAnsi="Arial" w:cs="Arial"/>
+        </w:rPr>
+        <w:t xml:space="preserve"> Marcelo Carvalho de Quevedo</w:t>
+      </w:r>
+    </w:p>
+    <w:p>
+      <w:pPr>
+        <w:rPr>
+          <w:rFonts w:ascii="Arial" w:eastAsia="Arial" w:hAnsi="Arial" w:cs="Arial"/>
+        </w:rPr>
+      </w:pPr>
+    </w:p>
+    <w:p>
+      <w:pPr>
+        <w:pStyle w:val="Heading2"/>
+      </w:pPr>
+      <w:r>
+        <w:t>Repositório:</w:t>
+      </w:r>
+    </w:p>
+    <w:p>
+      <w:pPr>
+        <w:rPr>
+          <w:rFonts w:ascii="Arial" w:eastAsia="Arial" w:hAnsi="Arial" w:cs="Arial"/>
+        </w:rPr>
+      </w:pPr>
+      <w:r>
+        <w:rPr>
+          <w:rFonts w:ascii="Arial" w:eastAsia="Arial" w:hAnsi="Arial" w:cs="Arial"/>
+        </w:rPr>
+        <w:t xml:space="preserve">https://github.com/brunobucci/soat7grupo5.git </w:t>
+      </w:r>
+    </w:p>
+    <w:p>
+      <w:pPr>
+        <w:rPr>
+          <w:rFonts w:ascii="Arial" w:eastAsia="Arial" w:hAnsi="Arial" w:cs="Arial"/>
+        </w:rPr>
+      </w:pPr>
+    </w:p>
+    <w:p>
+      <w:pPr>
+        <w:pStyle w:val="Heading2"/>
+        <w:rPr>
+          <w:lang w:val="en-US"/>
+        </w:rPr>
+      </w:pPr>
+      <w:r>
+        <w:rPr>
+          <w:lang w:val="en-US"/>
+        </w:rPr>
+        <w:t>Branch:</w:t>
+      </w:r>
+    </w:p>
+    <w:p>
+      <w:pPr>
+        <w:rPr>
+          <w:rFonts w:ascii="Arial" w:eastAsia="Arial" w:hAnsi="Arial" w:cs="Arial"/>
+          <w:lang w:val="en-US"/>
+        </w:rPr>
+      </w:pPr>
+      <w:r>
+        <w:rPr>
+          <w:rFonts w:ascii="Arial" w:eastAsia="Arial" w:hAnsi="Arial" w:cs="Arial"/>
+          <w:lang w:val="en-US"/>
+        </w:rPr>
+        <w:t>master</w:t>
+      </w:r>
+    </w:p>
+    <w:p>
+      <w:pPr>
+        <w:rPr>
+          <w:rFonts w:ascii="Arial" w:eastAsia="Arial" w:hAnsi="Arial" w:cs="Arial"/>
+          <w:lang w:val="en-US"/>
+        </w:rPr>
+      </w:pPr>
+    </w:p>
+    <w:p>
+      <w:pPr>
+        <w:pStyle w:val="Heading2"/>
+        <w:rPr>
+          <w:lang w:val="en-US"/>
+        </w:rPr>
+      </w:pPr>
+      <w:r>
+        <w:rPr>
+          <w:lang w:val="en-US"/>
+        </w:rPr>
+        <w:t>DDD, Event Storming:</w:t>
+      </w:r>
+    </w:p>
+    <w:p>
+      <w:pPr>
+        <w:rPr>
+          <w:rFonts w:ascii="Arial" w:eastAsia="Arial" w:hAnsi="Arial" w:cs="Arial"/>
+          <w:lang w:val="en-US"/>
+        </w:rPr>
+      </w:pPr>
+      <w:r>
+        <w:rPr>
+          <w:rFonts w:ascii="Arial" w:eastAsia="Arial" w:hAnsi="Arial" w:cs="Arial"/>
+          <w:lang w:val="en-US"/>
+        </w:rPr>
+        <w:t>https://miro.com/app/board/uXjVKWlAvrs=/?share_link_id=340891882934</w:t>
+      </w:r>
+    </w:p>
+    <w:p>
+      <w:pPr>
+        <w:rPr>
+          <w:rFonts w:ascii="Arial" w:eastAsia="Arial" w:hAnsi="Arial" w:cs="Arial"/>
+          <w:lang w:val="en-US"/>
+        </w:rPr>
+      </w:pPr>
+    </w:p>
+    <w:p>
+      <w:pPr>
+        <w:pStyle w:val="Heading2"/>
+      </w:pPr>
+      <w:r>
+        <w:t>Projeto</w:t>
+      </w:r>
+      <w:r>
+        <w:t>:</w:t>
+      </w:r>
+    </w:p>
+    <w:p>
+      <w:pPr>
+        <w:rPr>
+          <w:rFonts w:ascii="Arial" w:eastAsia="Arial" w:hAnsi="Arial" w:cs="Arial"/>
+        </w:rPr>
+      </w:pPr>
       <w:proofErr w:type="spellStart"/>
       <w:r>
         <w:rPr>
           <w:rFonts w:ascii="Arial" w:eastAsia="Arial" w:hAnsi="Arial" w:cs="Arial"/>
         </w:rPr>
-        <w:t>Bucci</w:t>
+        <w:t>git</w:t>
       </w:r>
       <w:proofErr w:type="spellEnd"/>
       <w:r>
         <w:rPr>
           <w:rFonts w:ascii="Arial" w:eastAsia="Arial" w:hAnsi="Arial" w:cs="Arial"/>
         </w:rPr>
-        <w:t xml:space="preserve"> Xavier</w:t>
-      </w:r>
-    </w:p>
-    <w:p>
-      <w:pPr>
-        <w:rPr>
-          <w:rFonts w:ascii="Arial" w:eastAsia="Arial" w:hAnsi="Arial" w:cs="Arial"/>
-        </w:rPr>
-      </w:pPr>
-      <w:r>
-        <w:rPr>
-          <w:rFonts w:ascii="Arial" w:eastAsia="Arial" w:hAnsi="Arial" w:cs="Arial"/>
-        </w:rPr>
-        <w:t>RM355155</w:t>
-      </w:r>
-      <w:r>
-        <w:rPr>
-          <w:rFonts w:ascii="Arial" w:eastAsia="Arial" w:hAnsi="Arial" w:cs="Arial"/>
+        <w:t xml:space="preserve"> clone https://github.com/brunobucci/soat7grupo5.git</w:t>
+      </w:r>
+    </w:p>
+    <w:p>
+      <w:pPr>
+        <w:rPr>
+          <w:rFonts w:ascii="Arial" w:eastAsia="Arial" w:hAnsi="Arial" w:cs="Arial"/>
+          <w:lang w:val="en-US"/>
+        </w:rPr>
+      </w:pPr>
+      <w:r>
+        <w:rPr>
+          <w:rFonts w:ascii="Arial" w:eastAsia="Arial" w:hAnsi="Arial" w:cs="Arial"/>
+          <w:lang w:val="en-US"/>
+        </w:rPr>
+        <w:t>docker compose up</w:t>
+      </w:r>
+    </w:p>
+    <w:p>
+      <w:pPr>
+        <w:rPr>
+          <w:rFonts w:ascii="Arial" w:eastAsia="Arial" w:hAnsi="Arial" w:cs="Arial"/>
+          <w:lang w:val="en-US"/>
+        </w:rPr>
+      </w:pPr>
+    </w:p>
+    <w:p>
+      <w:pPr>
+        <w:pStyle w:val="Heading2"/>
+        <w:rPr>
+          <w:lang w:val="en-US"/>
+        </w:rPr>
+      </w:pPr>
+      <w:r>
+        <w:rPr>
+          <w:lang w:val="en-US"/>
+        </w:rPr>
+        <w:t>Swagger</w:t>
+      </w:r>
+      <w:r>
+        <w:rPr>
+          <w:lang w:val="en-US"/>
         </w:rPr>
         <w:t>:</w:t>
       </w:r>
-      <w:r>
-        <w:rPr>
-          <w:rFonts w:ascii="Arial" w:eastAsia="Arial" w:hAnsi="Arial" w:cs="Arial"/>
-        </w:rPr>
-        <w:t xml:space="preserve"> Marcelo Carvalho de Quevedo</w:t>
-      </w:r>
-    </w:p>
-    <w:p>
-      <w:pPr>
-        <w:rPr>
-          <w:rFonts w:ascii="Arial" w:eastAsia="Arial" w:hAnsi="Arial" w:cs="Arial"/>
-        </w:rPr>
-      </w:pPr>
-    </w:p>
-    <w:p>
-      <w:pPr>
-        <w:rPr>
-          <w:rFonts w:ascii="Arial" w:eastAsia="Arial" w:hAnsi="Arial" w:cs="Arial"/>
-          <w:color w:val="0563C1"/>
-          <w:u w:val="single"/>
-        </w:rPr>
-      </w:pPr>
-      <w:r>
-        <w:rPr>
-          <w:rFonts w:ascii="Arial" w:eastAsia="Arial" w:hAnsi="Arial" w:cs="Arial"/>
-        </w:rPr>
-        <w:t xml:space="preserve">Repositório: </w:t>
-      </w:r>
-      <w:hyperlink r:id="rId5" w:history="1">
-        <w:r>
-          <w:rPr>
-            <w:rStyle w:val="Hyperlink"/>
-            <w:rFonts w:ascii="Arial" w:eastAsia="Arial" w:hAnsi="Arial" w:cs="Arial"/>
-          </w:rPr>
-          <w:t>https://github.com/</w:t>
-        </w:r>
-      </w:hyperlink>
-      <w:r>
-        <w:rPr>
-          <w:rFonts w:ascii="Arial" w:eastAsia="Arial" w:hAnsi="Arial" w:cs="Arial"/>
-          <w:color w:val="0563C1"/>
-          <w:u w:val="single"/>
-        </w:rPr>
-        <w:t xml:space="preserve"> </w:t>
-      </w:r>
-    </w:p>
-    <w:p>
-      <w:pPr>
-        <w:rPr>
-          <w:rFonts w:ascii="Arial" w:hAnsi="Arial" w:cs="Arial"/>
-        </w:rPr>
-      </w:pPr>
-      <w:r>
-        <w:rPr>
-          <w:rFonts w:ascii="Arial" w:eastAsia="Arial" w:hAnsi="Arial" w:cs="Arial"/>
-        </w:rPr>
-        <w:t>Miro:</w:t>
-      </w:r>
-      <w:r>
-        <w:rPr>
-          <w:rFonts w:ascii="Arial" w:eastAsia="Arial" w:hAnsi="Arial" w:cs="Arial"/>
-        </w:rPr>
-        <w:t xml:space="preserve"> </w:t>
-      </w:r>
-      <w:hyperlink r:id="rId6" w:history="1">
-        <w:r>
-          <w:rPr>
-            <w:rStyle w:val="Hyperlink"/>
-            <w:rFonts w:ascii="Arial" w:hAnsi="Arial" w:cs="Arial"/>
-          </w:rPr>
-          <w:t>https://miro.com/welcomeonboard/Wk9TcU15SW15Z0RucWlOWk1BOHo0V2lmUUtFcXJJeWxSMm5wR0tQTDRtZzRhNWxISEdXUDhCSEcwdlJyN25BcHwzNDU4NzY0NTc0NjcwNzc0MzA0fDI=?share_link_id=974719533397</w:t>
-        </w:r>
-      </w:hyperlink>
-    </w:p>
-    <w:p>
-      <w:pPr>
-        <w:rPr>
-          <w:rFonts w:ascii="Arial" w:hAnsi="Arial" w:cs="Arial"/>
-        </w:rPr>
-      </w:pPr>
-      <w:r>
-        <w:rPr>
-          <w:rFonts w:ascii="Arial" w:hAnsi="Arial" w:cs="Arial"/>
-        </w:rPr>
-        <w:t xml:space="preserve">Modelagem de dados: </w:t>
-      </w:r>
-      <w:hyperlink r:id="rId7" w:history="1">
-        <w:r>
-          <w:rPr>
-            <w:rStyle w:val="Hyperlink"/>
-            <w:rFonts w:ascii="Arial" w:hAnsi="Arial" w:cs="Arial"/>
-          </w:rPr>
-          <w:t>https://dbdiagram.io/d/SOAT7GRUPO5-6610534003593b6b614f02e7</w:t>
-        </w:r>
-      </w:hyperlink>
-      <w:r>
-        <w:rPr>
-          <w:rFonts w:ascii="Arial" w:hAnsi="Arial" w:cs="Arial"/>
-        </w:rPr>
-        <w:br/>
-      </w:r>
-      <w:r>
-        <w:rPr>
-          <w:rFonts w:ascii="Arial" w:hAnsi="Arial" w:cs="Arial"/>
-        </w:rPr>
-        <w:br/>
-      </w:r>
-      <w:r>
-        <w:rPr>
-          <w:rFonts w:ascii="Arial" w:eastAsia="Arial" w:hAnsi="Arial" w:cs="Arial"/>
-        </w:rPr>
-        <w:t xml:space="preserve">Swagger: </w:t>
-      </w:r>
-      <w:hyperlink r:id="rId8" w:history="1">
-        <w:r>
-          <w:rPr>
-            <w:rStyle w:val="Hyperlink"/>
-            <w:rFonts w:ascii="Arial" w:hAnsi="Arial" w:cs="Arial"/>
-          </w:rPr>
-          <w:t>http://localhost:3000/api-docs</w:t>
-        </w:r>
-      </w:hyperlink>
-      <w:r>
-        <w:rPr>
-          <w:rFonts w:ascii="Arial" w:hAnsi="Arial" w:cs="Arial"/>
-        </w:rPr>
-        <w:t xml:space="preserve"> </w:t>
-      </w:r>
-      <w:r>
-        <w:rPr>
-          <w:rFonts w:ascii="Arial" w:hAnsi="Arial" w:cs="Arial"/>
-        </w:rPr>
-        <w:t xml:space="preserve"> **</w:t>
-      </w:r>
-    </w:p>
-    <w:p>
-      <w:pPr>
-        <w:rPr>
-          <w:rFonts w:ascii="Arial" w:hAnsi="Arial" w:cs="Arial"/>
-          <w:lang w:val="en-US"/>
-        </w:rPr>
-      </w:pPr>
-      <w:r>
-        <w:rPr>
-          <w:rFonts w:ascii="Arial" w:hAnsi="Arial" w:cs="Arial"/>
-          <w:lang w:val="en-US"/>
-        </w:rPr>
-        <w:t>Postman</w:t>
-      </w:r>
-      <w:r>
-        <w:rPr>
-          <w:rFonts w:ascii="Arial" w:hAnsi="Arial" w:cs="Arial"/>
-          <w:lang w:val="en-US"/>
-        </w:rPr>
-        <w:t xml:space="preserve"> (collection – </w:t>
-      </w:r>
-      <w:proofErr w:type="spellStart"/>
-      <w:r>
-        <w:rPr>
-          <w:rFonts w:ascii="Arial" w:hAnsi="Arial" w:cs="Arial"/>
-          <w:lang w:val="en-US"/>
-        </w:rPr>
-        <w:t>baixar</w:t>
-      </w:r>
-      <w:proofErr w:type="spellEnd"/>
-      <w:r>
-        <w:rPr>
-          <w:rFonts w:ascii="Arial" w:hAnsi="Arial" w:cs="Arial"/>
-          <w:lang w:val="en-US"/>
-        </w:rPr>
-        <w:t xml:space="preserve"> e </w:t>
-      </w:r>
-      <w:proofErr w:type="spellStart"/>
-      <w:r>
-        <w:rPr>
-          <w:rFonts w:ascii="Arial" w:hAnsi="Arial" w:cs="Arial"/>
-          <w:lang w:val="en-US"/>
-        </w:rPr>
-        <w:t>importar</w:t>
-      </w:r>
-      <w:proofErr w:type="spellEnd"/>
-      <w:r>
-        <w:rPr>
-          <w:rFonts w:ascii="Arial" w:hAnsi="Arial" w:cs="Arial"/>
-          <w:lang w:val="en-US"/>
-        </w:rPr>
-        <w:t xml:space="preserve"> no postman)</w:t>
-      </w:r>
-      <w:r>
-        <w:rPr>
-          <w:rFonts w:ascii="Arial" w:hAnsi="Arial" w:cs="Arial"/>
-          <w:lang w:val="en-US"/>
-        </w:rPr>
-        <w:t xml:space="preserve">: </w:t>
-      </w:r>
-      <w:r>
-        <w:rPr>
-          <w:rFonts w:ascii="Arial" w:hAnsi="Arial" w:cs="Arial"/>
-          <w:lang w:val="en-US"/>
-        </w:rPr>
-        <w:t xml:space="preserve"> </w:t>
-      </w:r>
-      <w:hyperlink r:id="rId9" w:history="1">
-        <w:r>
-          <w:rPr>
-            <w:rStyle w:val="Hyperlink"/>
-            <w:rFonts w:ascii="Arial" w:hAnsi="Arial" w:cs="Arial"/>
-            <w:lang w:val="en-US"/>
-          </w:rPr>
-          <w:t>https://github.com/gsbarreto/postech-fiap/blob/main/resources/postman-collection/Tech-challenge-Fase1.postman_collection.json</w:t>
-        </w:r>
-      </w:hyperlink>
-    </w:p>
-    <w:p>
-      <w:pPr>
-        <w:rPr>
-          <w:rFonts w:ascii="Arial" w:eastAsia="Arial" w:hAnsi="Arial" w:cs="Arial"/>
-          <w:lang w:val="en-US"/>
-        </w:rPr>
-      </w:pPr>
-    </w:p>
-    <w:p>
-      <w:pPr>
-        <w:rPr>
-          <w:rFonts w:ascii="Arial" w:eastAsia="Arial" w:hAnsi="Arial" w:cs="Arial"/>
-          <w:sz w:val="18"/>
-          <w:szCs w:val="18"/>
-          <w:lang w:val="en-US"/>
-        </w:rPr>
-      </w:pPr>
-      <w:r>
-        <w:rPr>
-          <w:rFonts w:ascii="Arial" w:eastAsia="Arial" w:hAnsi="Arial" w:cs="Arial"/>
-          <w:sz w:val="18"/>
-          <w:szCs w:val="18"/>
-          <w:lang w:val="en-US"/>
-        </w:rPr>
-        <w:t xml:space="preserve">**App </w:t>
-      </w:r>
-      <w:proofErr w:type="spellStart"/>
-      <w:r>
-        <w:rPr>
-          <w:rFonts w:ascii="Arial" w:eastAsia="Arial" w:hAnsi="Arial" w:cs="Arial"/>
-          <w:sz w:val="18"/>
-          <w:szCs w:val="18"/>
-          <w:lang w:val="en-US"/>
-        </w:rPr>
-        <w:t>deve</w:t>
-      </w:r>
-      <w:proofErr w:type="spellEnd"/>
-      <w:r>
-        <w:rPr>
-          <w:rFonts w:ascii="Arial" w:eastAsia="Arial" w:hAnsi="Arial" w:cs="Arial"/>
-          <w:sz w:val="18"/>
-          <w:szCs w:val="18"/>
-          <w:lang w:val="en-US"/>
-        </w:rPr>
-        <w:t xml:space="preserve"> </w:t>
-      </w:r>
-      <w:proofErr w:type="spellStart"/>
-      <w:r>
-        <w:rPr>
-          <w:rFonts w:ascii="Arial" w:eastAsia="Arial" w:hAnsi="Arial" w:cs="Arial"/>
-          <w:sz w:val="18"/>
-          <w:szCs w:val="18"/>
-          <w:lang w:val="en-US"/>
-        </w:rPr>
-        <w:t>estar</w:t>
-      </w:r>
-      <w:proofErr w:type="spellEnd"/>
-      <w:r>
-        <w:rPr>
-          <w:rFonts w:ascii="Arial" w:eastAsia="Arial" w:hAnsi="Arial" w:cs="Arial"/>
-          <w:sz w:val="18"/>
-          <w:szCs w:val="18"/>
-          <w:lang w:val="en-US"/>
-        </w:rPr>
-        <w:t xml:space="preserve"> </w:t>
-      </w:r>
-      <w:proofErr w:type="spellStart"/>
-      <w:r>
-        <w:rPr>
-          <w:rFonts w:ascii="Arial" w:eastAsia="Arial" w:hAnsi="Arial" w:cs="Arial"/>
-          <w:sz w:val="18"/>
-          <w:szCs w:val="18"/>
-          <w:lang w:val="en-US"/>
-        </w:rPr>
-        <w:t>rodando</w:t>
-      </w:r>
-      <w:proofErr w:type="spellEnd"/>
-    </w:p>
-    <w:p>
-      <w:pPr>
-        <w:rPr>
-          <w:rFonts w:ascii="Arial" w:eastAsia="Arial" w:hAnsi="Arial" w:cs="Arial"/>
-        </w:rPr>
-      </w:pPr>
-    </w:p>
-    <w:p>
-      <w:pPr>
-        <w:rPr>
-          <w:rFonts w:ascii="Arial" w:eastAsia="Arial" w:hAnsi="Arial" w:cs="Arial"/>
-        </w:rPr>
-      </w:pPr>
-      <w:r>
-        <w:rPr>
-          <w:rFonts w:ascii="Arial" w:eastAsia="Arial" w:hAnsi="Arial" w:cs="Arial"/>
-        </w:rPr>
-        <w:t>Swagger</w:t>
-      </w:r>
-    </w:p>
-    <w:p>
-      <w:pPr>
-        <w:rPr>
-          <w:rFonts w:ascii="Arial" w:eastAsia="Arial" w:hAnsi="Arial" w:cs="Arial"/>
-        </w:rPr>
-      </w:pPr>
-      <w:r>
-        <w:rPr>
-          <w:rFonts w:ascii="Arial" w:eastAsia="Arial" w:hAnsi="Arial" w:cs="Arial"/>
-        </w:rPr>
-        <w:t>[</w:t>
-      </w:r>
-      <w:proofErr w:type="spellStart"/>
-      <w:r>
-        <w:rPr>
-          <w:rFonts w:ascii="Arial" w:eastAsia="Arial" w:hAnsi="Arial" w:cs="Arial"/>
-        </w:rPr>
-        <w:t>img</w:t>
-      </w:r>
-      <w:proofErr w:type="spellEnd"/>
-      <w:r>
-        <w:rPr>
-          <w:rFonts w:ascii="Arial" w:eastAsia="Arial" w:hAnsi="Arial" w:cs="Arial"/>
-        </w:rPr>
-        <w:t>]</w:t>
-      </w:r>
-    </w:p>
-    <w:p>
-      <w:pPr>
-        <w:rPr>
-          <w:rFonts w:ascii="Arial" w:eastAsia="Arial" w:hAnsi="Arial" w:cs="Arial"/>
-        </w:rPr>
-      </w:pPr>
-    </w:p>
-    <w:p>
-      <w:pPr>
-        <w:rPr>
-          <w:rFonts w:ascii="Arial" w:eastAsia="Arial" w:hAnsi="Arial" w:cs="Arial"/>
-        </w:rPr>
-      </w:pPr>
-      <w:proofErr w:type="spellStart"/>
-      <w:r>
-        <w:rPr>
-          <w:rFonts w:ascii="Arial" w:eastAsia="Arial" w:hAnsi="Arial" w:cs="Arial"/>
-        </w:rPr>
-        <w:t>Postman</w:t>
-      </w:r>
-      <w:proofErr w:type="spellEnd"/>
-    </w:p>
-    <w:p>
-      <w:pPr>
-        <w:rPr>
-          <w:rFonts w:ascii="Arial" w:eastAsia="Arial" w:hAnsi="Arial" w:cs="Arial"/>
-        </w:rPr>
-      </w:pPr>
-      <w:r>
-        <w:rPr>
-          <w:rFonts w:ascii="Arial" w:eastAsia="Arial" w:hAnsi="Arial" w:cs="Arial"/>
-        </w:rPr>
-        <w:t>[img]</w:t>
-      </w:r>
-    </w:p>
-    <w:p>
-      <w:pPr>
-        <w:rPr>
-          <w:rFonts w:ascii="Arial" w:eastAsia="Arial" w:hAnsi="Arial" w:cs="Arial"/>
-        </w:rPr>
-      </w:pPr>
+    </w:p>
+    <w:p>
+      <w:pPr>
+        <w:rPr>
+          <w:rFonts w:ascii="Arial" w:eastAsia="Arial" w:hAnsi="Arial" w:cs="Arial"/>
+          <w:lang w:val="en-US"/>
+        </w:rPr>
+      </w:pPr>
+      <w:r>
+        <w:rPr>
+          <w:rFonts w:ascii="Arial" w:eastAsia="Arial" w:hAnsi="Arial" w:cs="Arial"/>
+          <w:lang w:val="en-US"/>
+        </w:rPr>
+        <w:t>http://localhost:8080/swagger-ui/index.html</w:t>
+      </w:r>
+    </w:p>
+    <w:p>
+      <w:pPr>
+        <w:rPr>
+          <w:rFonts w:ascii="Arial" w:eastAsia="Arial" w:hAnsi="Arial" w:cs="Arial"/>
+          <w:lang w:val="en-US"/>
+        </w:rPr>
+      </w:pPr>
+    </w:p>
+    <w:p>
+      <w:pPr>
+        <w:pStyle w:val="Heading2"/>
+        <w:rPr>
+          <w:lang w:val="en-US"/>
+        </w:rPr>
+      </w:pPr>
+      <w:r>
+        <w:rPr>
+          <w:lang w:val="en-US"/>
+        </w:rPr>
+        <w:t>Specs:</w:t>
+      </w:r>
+    </w:p>
+    <w:p>
+      <w:pPr>
+        <w:rPr>
+          <w:rFonts w:ascii="Arial" w:eastAsia="Arial" w:hAnsi="Arial" w:cs="Arial"/>
+          <w:lang w:val="en-US"/>
+        </w:rPr>
+      </w:pPr>
+      <w:r>
+        <w:rPr>
+          <w:rFonts w:ascii="Arial" w:eastAsia="Arial" w:hAnsi="Arial" w:cs="Arial"/>
+          <w:lang w:val="en-US"/>
+        </w:rPr>
+        <w:t>- Ubuntu 24.04</w:t>
+      </w:r>
+    </w:p>
+    <w:p>
+      <w:pPr>
+        <w:rPr>
+          <w:rFonts w:ascii="Arial" w:eastAsia="Arial" w:hAnsi="Arial" w:cs="Arial"/>
+          <w:lang w:val="en-US"/>
+        </w:rPr>
+      </w:pPr>
+      <w:r>
+        <w:rPr>
+          <w:rFonts w:ascii="Arial" w:eastAsia="Arial" w:hAnsi="Arial" w:cs="Arial"/>
+          <w:lang w:val="en-US"/>
+        </w:rPr>
+        <w:t>- Java SDK 21</w:t>
+      </w:r>
+    </w:p>
+    <w:p>
+      <w:pPr>
+        <w:rPr>
+          <w:rFonts w:ascii="Arial" w:eastAsia="Arial" w:hAnsi="Arial" w:cs="Arial"/>
+          <w:lang w:val="en-US"/>
+        </w:rPr>
+      </w:pPr>
+      <w:r>
+        <w:rPr>
+          <w:rFonts w:ascii="Arial" w:eastAsia="Arial" w:hAnsi="Arial" w:cs="Arial"/>
+          <w:lang w:val="en-US"/>
+        </w:rPr>
+        <w:t>- Spring Boot</w:t>
+      </w:r>
+    </w:p>
+    <w:p>
+      <w:pPr>
+        <w:rPr>
+          <w:rFonts w:ascii="Arial" w:eastAsia="Arial" w:hAnsi="Arial" w:cs="Arial"/>
+        </w:rPr>
+      </w:pPr>
+      <w:r>
+        <w:rPr>
+          <w:rFonts w:ascii="Arial" w:eastAsia="Arial" w:hAnsi="Arial" w:cs="Arial"/>
+        </w:rPr>
+        <w:t>- MySQL 8</w:t>
+      </w:r>
     </w:p>
     <w:sectPr>
       <w:pgSz w:w="11906" w:h="16838"/>
-      <w:pgMar w:top="1417" w:right="1701" w:bottom="1417" w:left="1701" w:header="708" w:footer="708" w:gutter="0"/>
+      <w:pgMar w:top="720" w:right="720" w:bottom="720" w:left="720" w:header="708" w:footer="708" w:gutter="0"/>
       <w:pgNumType w:start="1"/>
       <w:cols w:space="720"/>
+      <w:docGrid w:linePitch="299"/>
     </w:sectPr>
   </w:body>
 </w:document>
+</file>
+
+<file path=word/endnotes.xml><?xml version="1.0" encoding="utf-8"?>
+<w:endnotes xmlns:wpc="http://schemas.microsoft.com/office/word/2010/wordprocessingCanvas" xmlns:cx="http://schemas.microsoft.com/office/drawing/2014/chartex" xmlns:cx1="http://schemas.microsoft.com/office/drawing/2015/9/8/chartex" xmlns:cx2="http://schemas.microsoft.com/office/drawing/2015/10/21/chartex" xmlns:cx3="http://schemas.microsoft.com/office/drawing/2016/5/9/chartex" xmlns:cx4="http://schemas.microsoft.com/office/drawing/2016/5/10/chartex" xmlns:cx5="http://schemas.microsoft.com/office/drawing/2016/5/11/chartex" xmlns:cx6="http://schemas.microsoft.com/office/drawing/2016/5/12/chartex" xmlns:cx7="http://schemas.microsoft.com/office/drawing/2016/5/13/chartex" xmlns:cx8="http://schemas.microsoft.com/office/drawing/2016/5/14/chartex" xmlns:mc="http://schemas.openxmlformats.org/markup-compatibility/2006" xmlns:aink="http://schemas.microsoft.com/office/drawing/2016/ink" xmlns:am3d="http://schemas.microsoft.com/office/drawing/2017/model3d" xmlns:o="urn:schemas-microsoft-com:office:office" xmlns:oel="http://schemas.microsoft.com/office/2019/extlst" xmlns:r="http://schemas.openxmlformats.org/officeDocument/2006/relationships" xmlns:m="http://schemas.openxmlformats.org/officeDocument/2006/math" xmlns:v="urn:schemas-microsoft-com:vml" xmlns:wp14="http://schemas.microsoft.com/office/word/2010/wordprocessingDrawing" xmlns:wp="http://schemas.openxmlformats.org/drawingml/2006/wordprocessingDrawing" xmlns:w10="urn:schemas-microsoft-com:office:word" xmlns:w="http://schemas.openxmlformats.org/wordprocessingml/2006/main" xmlns:w14="http://schemas.microsoft.com/office/word/2010/wordml" xmlns:w15="http://schemas.microsoft.com/office/word/2012/wordml" xmlns:w16cex="http://schemas.microsoft.com/office/word/2018/wordml/cex" xmlns:w16cid="http://schemas.microsoft.com/office/word/2016/wordml/cid" xmlns:w16="http://schemas.microsoft.com/office/word/2018/wordml" xmlns:w16sdtdh="http://schemas.microsoft.com/office/word/2020/wordml/sdtdatahash" xmlns:w16se="http://schemas.microsoft.com/office/word/2015/wordml/symex" xmlns:wpg="http://schemas.microsoft.com/office/word/2010/wordprocessingGroup" xmlns:wpi="http://schemas.microsoft.com/office/word/2010/wordprocessingInk" xmlns:wne="http://schemas.microsoft.com/office/word/2006/wordml" xmlns:wps="http://schemas.microsoft.com/office/word/2010/wordprocessingShape" mc:Ignorable="w14 w15 w16se w16cid w16 w16cex w16sdtdh wp14">
+  <w:endnote w:type="separator" w:id="-1">
+    <w:p>
+      <w:pPr>
+        <w:spacing w:after="0" w:line="240" w:lineRule="auto"/>
+      </w:pPr>
+      <w:r>
+        <w:separator/>
+      </w:r>
+    </w:p>
+  </w:endnote>
+  <w:endnote w:type="continuationSeparator" w:id="0">
+    <w:p>
+      <w:pPr>
+        <w:spacing w:after="0" w:line="240" w:lineRule="auto"/>
+      </w:pPr>
+      <w:r>
+        <w:continuationSeparator/>
+      </w:r>
+    </w:p>
+  </w:endnote>
+</w:endnotes>
+</file>
+
+<file path=word/footnotes.xml><?xml version="1.0" encoding="utf-8"?>
+<w:footnotes xmlns:wpc="http://schemas.microsoft.com/office/word/2010/wordprocessingCanvas" xmlns:cx="http://schemas.microsoft.com/office/drawing/2014/chartex" xmlns:cx1="http://schemas.microsoft.com/office/drawing/2015/9/8/chartex" xmlns:cx2="http://schemas.microsoft.com/office/drawing/2015/10/21/chartex" xmlns:cx3="http://schemas.microsoft.com/office/drawing/2016/5/9/chartex" xmlns:cx4="http://schemas.microsoft.com/office/drawing/2016/5/10/chartex" xmlns:cx5="http://schemas.microsoft.com/office/drawing/2016/5/11/chartex" xmlns:cx6="http://schemas.microsoft.com/office/drawing/2016/5/12/chartex" xmlns:cx7="http://schemas.microsoft.com/office/drawing/2016/5/13/chartex" xmlns:cx8="http://schemas.microsoft.com/office/drawing/2016/5/14/chartex" xmlns:mc="http://schemas.openxmlformats.org/markup-compatibility/2006" xmlns:aink="http://schemas.microsoft.com/office/drawing/2016/ink" xmlns:am3d="http://schemas.microsoft.com/office/drawing/2017/model3d" xmlns:o="urn:schemas-microsoft-com:office:office" xmlns:oel="http://schemas.microsoft.com/office/2019/extlst" xmlns:r="http://schemas.openxmlformats.org/officeDocument/2006/relationships" xmlns:m="http://schemas.openxmlformats.org/officeDocument/2006/math" xmlns:v="urn:schemas-microsoft-com:vml" xmlns:wp14="http://schemas.microsoft.com/office/word/2010/wordprocessingDrawing" xmlns:wp="http://schemas.openxmlformats.org/drawingml/2006/wordprocessingDrawing" xmlns:w10="urn:schemas-microsoft-com:office:word" xmlns:w="http://schemas.openxmlformats.org/wordprocessingml/2006/main" xmlns:w14="http://schemas.microsoft.com/office/word/2010/wordml" xmlns:w15="http://schemas.microsoft.com/office/word/2012/wordml" xmlns:w16cex="http://schemas.microsoft.com/office/word/2018/wordml/cex" xmlns:w16cid="http://schemas.microsoft.com/office/word/2016/wordml/cid" xmlns:w16="http://schemas.microsoft.com/office/word/2018/wordml" xmlns:w16sdtdh="http://schemas.microsoft.com/office/word/2020/wordml/sdtdatahash" xmlns:w16se="http://schemas.microsoft.com/office/word/2015/wordml/symex" xmlns:wpg="http://schemas.microsoft.com/office/word/2010/wordprocessingGroup" xmlns:wpi="http://schemas.microsoft.com/office/word/2010/wordprocessingInk" xmlns:wne="http://schemas.microsoft.com/office/word/2006/wordml" xmlns:wps="http://schemas.microsoft.com/office/word/2010/wordprocessingShape" mc:Ignorable="w14 w15 w16se w16cid w16 w16cex w16sdtdh wp14">
+  <w:footnote w:type="separator" w:id="-1">
+    <w:p>
+      <w:pPr>
+        <w:spacing w:after="0" w:line="240" w:lineRule="auto"/>
+      </w:pPr>
+      <w:r>
+        <w:separator/>
+      </w:r>
+    </w:p>
+  </w:footnote>
+  <w:footnote w:type="continuationSeparator" w:id="0">
+    <w:p>
+      <w:pPr>
+        <w:spacing w:after="0" w:line="240" w:lineRule="auto"/>
+      </w:pPr>
+      <w:r>
+        <w:continuationSeparator/>
+      </w:r>
+    </w:p>
+  </w:footnote>
+</w:footnotes>
 </file>
 
 <file path=word/styles.xml><?xml version="1.0" encoding="utf-8"?>
@@ -948,7 +887,6 @@
     <w:basedOn w:val="Normal"/>
     <w:next w:val="Normal"/>
     <w:uiPriority w:val="9"/>
-    <w:semiHidden/>
     <w:unhideWhenUsed/>
     <w:qFormat/>
     <w:pPr>
@@ -1212,6 +1150,63 @@
     <w:rPr>
       <w:color w:val="954F72" w:themeColor="followedHyperlink"/>
       <w:u w:val="single"/>
+    </w:rPr>
+  </w:style>
+  <w:style w:type="paragraph" w:styleId="Header">
+    <w:name w:val="header"/>
+    <w:basedOn w:val="Normal"/>
+    <w:link w:val="HeaderChar"/>
+    <w:uiPriority w:val="99"/>
+    <w:unhideWhenUsed/>
+    <w:rsid w:val="00725287"/>
+    <w:pPr>
+      <w:tabs>
+        <w:tab w:val="center" w:pos="4680"/>
+        <w:tab w:val="right" w:pos="9360"/>
+      </w:tabs>
+      <w:spacing w:after="0" w:line="240" w:lineRule="auto"/>
+    </w:pPr>
+  </w:style>
+  <w:style w:type="character" w:customStyle="1" w:styleId="HeaderChar">
+    <w:name w:val="Header Char"/>
+    <w:basedOn w:val="DefaultParagraphFont"/>
+    <w:link w:val="Header"/>
+    <w:uiPriority w:val="99"/>
+    <w:rsid w:val="00725287"/>
+  </w:style>
+  <w:style w:type="paragraph" w:styleId="Footer">
+    <w:name w:val="footer"/>
+    <w:basedOn w:val="Normal"/>
+    <w:link w:val="FooterChar"/>
+    <w:uiPriority w:val="99"/>
+    <w:unhideWhenUsed/>
+    <w:rsid w:val="00725287"/>
+    <w:pPr>
+      <w:tabs>
+        <w:tab w:val="center" w:pos="4680"/>
+        <w:tab w:val="right" w:pos="9360"/>
+      </w:tabs>
+      <w:spacing w:after="0" w:line="240" w:lineRule="auto"/>
+    </w:pPr>
+  </w:style>
+  <w:style w:type="character" w:customStyle="1" w:styleId="FooterChar">
+    <w:name w:val="Footer Char"/>
+    <w:basedOn w:val="DefaultParagraphFont"/>
+    <w:link w:val="Footer"/>
+    <w:uiPriority w:val="99"/>
+    <w:rsid w:val="00725287"/>
+  </w:style>
+  <w:style w:type="paragraph" w:styleId="NoSpacing">
+    <w:name w:val="No Spacing"/>
+    <w:uiPriority w:val="1"/>
+    <w:qFormat/>
+    <w:rsid w:val="00725287"/>
+    <w:pPr>
+      <w:spacing w:after="0" w:line="240" w:lineRule="auto"/>
+    </w:pPr>
+    <w:rPr>
+      <w:rFonts w:asciiTheme="minorHAnsi" w:eastAsiaTheme="minorEastAsia" w:hAnsiTheme="minorHAnsi" w:cstheme="minorBidi"/>
+      <w:lang w:val="en-US" w:eastAsia="zh-CN"/>
     </w:rPr>
   </w:style>
 </w:styles>

</xml_diff>